<commit_message>
Changed the sql files location
</commit_message>
<xml_diff>
--- a/Current System.docx
+++ b/Current System.docx
@@ -2797,7 +2797,14 @@
                 <w:b/>
                 <w:sz w:val="24"/>
               </w:rPr>
-              <w:t>CUSTOMERBEAT</w:t>
+              <w:t>BEAT</w:t>
+            </w:r>
+            <w:r>
+              <w:rPr>
+                <w:b/>
+                <w:sz w:val="24"/>
+              </w:rPr>
+              <w:t>_MASTER</w:t>
             </w:r>
           </w:p>
         </w:tc>
@@ -2896,7 +2903,19 @@
               <w:rPr>
                 <w:sz w:val="24"/>
               </w:rPr>
-              <w:t>BEATID</w:t>
+              <w:t>BEAT</w:t>
+            </w:r>
+            <w:r>
+              <w:rPr>
+                <w:sz w:val="24"/>
+              </w:rPr>
+              <w:t>_</w:t>
+            </w:r>
+            <w:r>
+              <w:rPr>
+                <w:sz w:val="24"/>
+              </w:rPr>
+              <w:t>ID</w:t>
             </w:r>
           </w:p>
         </w:tc>
@@ -2952,7 +2971,19 @@
               <w:rPr>
                 <w:sz w:val="24"/>
               </w:rPr>
-              <w:t>BEATNAME</w:t>
+              <w:t>BEATN</w:t>
+            </w:r>
+            <w:r>
+              <w:rPr>
+                <w:sz w:val="24"/>
+              </w:rPr>
+              <w:t>_</w:t>
+            </w:r>
+            <w:r>
+              <w:rPr>
+                <w:sz w:val="24"/>
+              </w:rPr>
+              <w:t>AME</w:t>
             </w:r>
           </w:p>
         </w:tc>
@@ -3106,13 +3137,7 @@
               <w:rPr>
                 <w:sz w:val="24"/>
               </w:rPr>
-              <w:t>EMPLOYEE</w:t>
-            </w:r>
-            <w:r>
-              <w:rPr>
-                <w:sz w:val="24"/>
-              </w:rPr>
-              <w:t>ID</w:t>
+              <w:t>CREATED_ON</w:t>
             </w:r>
           </w:p>
         </w:tc>
@@ -3130,7 +3155,7 @@
               <w:rPr>
                 <w:sz w:val="24"/>
               </w:rPr>
-              <w:t>INT</w:t>
+              <w:t>DATE</w:t>
             </w:r>
           </w:p>
         </w:tc>
@@ -3148,14 +3173,10 @@
               <w:rPr>
                 <w:sz w:val="24"/>
               </w:rPr>
-              <w:t>Employee</w:t>
-            </w:r>
-            <w:r>
-              <w:rPr>
-                <w:sz w:val="24"/>
-              </w:rPr>
-              <w:t xml:space="preserve"> mapped to beat</w:t>
-            </w:r>
+              <w:t>Beat created on</w:t>
+            </w:r>
+            <w:bookmarkStart w:id="0" w:name="_GoBack"/>
+            <w:bookmarkEnd w:id="0"/>
           </w:p>
         </w:tc>
       </w:tr>
@@ -5014,8 +5035,6 @@
               </w:rPr>
               <w:t>Employee records created on</w:t>
             </w:r>
-            <w:bookmarkStart w:id="0" w:name="_GoBack"/>
-            <w:bookmarkEnd w:id="0"/>
           </w:p>
         </w:tc>
       </w:tr>

</xml_diff>